<commit_message>
Update Data Dictionary prj2
Added a little bit of detail to some of the  definitions
</commit_message>
<xml_diff>
--- a/analysis/Data Dictionary/Data Dictionary prj2.docx
+++ b/analysis/Data Dictionary/Data Dictionary prj2.docx
@@ -64,6 +64,12 @@
         </w:rPr>
         <w:t>.</w:t>
       </w:r>
+      <w:r>
+        <w:rPr>
+          <w:lang w:val="en-GB"/>
+        </w:rPr>
+        <w:t xml:space="preserve"> For example, see the total revenue numbers, numbers of tickets sold in each class, and statistics on all options sold.</w:t>
+      </w:r>
     </w:p>
     <w:p>
       <w:pPr>
@@ -114,6 +120,12 @@
         </w:rPr>
         <w:t>: something that is chosen as an “extra” addon.</w:t>
       </w:r>
+      <w:r>
+        <w:rPr>
+          <w:lang w:val="en-GB"/>
+        </w:rPr>
+        <w:t xml:space="preserve"> For example, extra legroom, food, luggage, and seats chosen options, class, availability of seats in that class, applicable discounts, and the number left before the flight departs.</w:t>
+      </w:r>
     </w:p>
     <w:p>
       <w:pPr>
@@ -153,9 +165,70 @@
         </w:rPr>
         <w:t xml:space="preserve"> of the original price of your item that is executed by the retailer, but agreed upon by the brand, distributor, and retailer.</w:t>
       </w:r>
+      <w:r>
+        <w:rPr>
+          <w:lang w:val="en-GB"/>
+        </w:rPr>
+        <w:t xml:space="preserve"> </w:t>
+      </w:r>
+      <w:r>
+        <w:rPr>
+          <w:lang w:val="en-GB"/>
+        </w:rPr>
+        <w:br/>
+        <w:t>there are Static and Dynamic reductions. For example,</w:t>
+      </w:r>
     </w:p>
     <w:p>
       <w:pPr>
+        <w:ind w:firstLine="708"/>
+        <w:rPr>
+          <w:lang w:val="en-GB"/>
+        </w:rPr>
+      </w:pPr>
+      <w:r>
+        <w:rPr>
+          <w:color w:val="FF0000"/>
+          <w:lang w:val="en-GB"/>
+        </w:rPr>
+        <w:t>Static:</w:t>
+      </w:r>
+      <w:r>
+        <w:rPr>
+          <w:lang w:val="en-GB"/>
+        </w:rPr>
+        <w:t xml:space="preserve"> 10% price reduction for a limited period.</w:t>
+      </w:r>
+      <w:r>
+        <w:rPr>
+          <w:lang w:val="en-GB"/>
+        </w:rPr>
+        <w:t xml:space="preserve"> </w:t>
+      </w:r>
+    </w:p>
+    <w:p>
+      <w:pPr>
+        <w:ind w:left="708"/>
+        <w:rPr>
+          <w:lang w:val="en-GB"/>
+        </w:rPr>
+      </w:pPr>
+      <w:r>
+        <w:rPr>
+          <w:color w:val="FF0000"/>
+          <w:lang w:val="en-GB"/>
+        </w:rPr>
+        <w:t>Dynamic:</w:t>
+      </w:r>
+      <w:r>
+        <w:rPr>
+          <w:lang w:val="en-GB"/>
+        </w:rPr>
+        <w:t xml:space="preserve"> based on the number of times a flight is searched, the price will increase or decrease. When something is searched a lot, the price will increase. If it is not searched a lot, it might decrease after a certain amount of time. </w:t>
+      </w:r>
+    </w:p>
+    <w:p>
+      <w:pPr>
         <w:rPr>
           <w:lang w:val="en-GB"/>
         </w:rPr>
@@ -179,6 +252,73 @@
           <w:lang w:val="en-GB"/>
         </w:rPr>
         <w:t>suitcases or other bags in which to pack personal belongings for travelling.</w:t>
+      </w:r>
+      <w:r>
+        <w:rPr>
+          <w:lang w:val="en-GB"/>
+        </w:rPr>
+        <w:t xml:space="preserve"> </w:t>
+      </w:r>
+      <w:r>
+        <w:rPr>
+          <w:lang w:val="en-GB"/>
+        </w:rPr>
+        <w:br/>
+        <w:t xml:space="preserve">A customer </w:t>
+      </w:r>
+      <w:proofErr w:type="gramStart"/>
+      <w:r>
+        <w:rPr>
+          <w:lang w:val="en-GB"/>
+        </w:rPr>
+        <w:t>is allowed to</w:t>
+      </w:r>
+      <w:proofErr w:type="gramEnd"/>
+      <w:r>
+        <w:rPr>
+          <w:lang w:val="en-GB"/>
+        </w:rPr>
+        <w:t xml:space="preserve"> bring a maximum </w:t>
+      </w:r>
+      <w:r>
+        <w:rPr>
+          <w:color w:val="FF0000"/>
+          <w:lang w:val="en-GB"/>
+        </w:rPr>
+        <w:t xml:space="preserve">X </w:t>
+      </w:r>
+      <w:r>
+        <w:rPr>
+          <w:lang w:val="en-GB"/>
+        </w:rPr>
+        <w:t xml:space="preserve">amount kg hand luggage with them to their seat. And the bags / suitcases </w:t>
+      </w:r>
+      <w:proofErr w:type="gramStart"/>
+      <w:r>
+        <w:rPr>
+          <w:lang w:val="en-GB"/>
+        </w:rPr>
+        <w:t>are allowed to</w:t>
+      </w:r>
+      <w:proofErr w:type="gramEnd"/>
+      <w:r>
+        <w:rPr>
+          <w:lang w:val="en-GB"/>
+        </w:rPr>
+        <w:t xml:space="preserve"> weigh </w:t>
+      </w:r>
+      <w:r>
+        <w:rPr>
+          <w:color w:val="FF0000"/>
+          <w:lang w:val="en-GB"/>
+        </w:rPr>
+        <w:t xml:space="preserve">X </w:t>
+      </w:r>
+      <w:r>
+        <w:rPr>
+          <w:lang w:val="en-GB"/>
+        </w:rPr>
+        <w:t>amount of kg.</w:t>
       </w:r>
     </w:p>
     <w:sectPr>

</xml_diff>